<commit_message>
Added references to word document, commented on loop file
</commit_message>
<xml_diff>
--- a/loop_paper.docx
+++ b/loop_paper.docx
@@ -27,9 +27,20 @@
         <w:t>3. Analysis</w:t>
       </w:r>
     </w:p>
+    <w:p>
+      <w:r>
+        <w:t>4. Conclusions</w:t>
+      </w:r>
+    </w:p>
+    <w:p>
+      <w:r>
+        <w:t>References</w:t>
+      </w:r>
+    </w:p>
+    <w:p/>
     <w:sectPr>
       <w:pgSz w:w="11906" w:h="16838"/>
-      <w:pgMar w:top="1440" w:right="1440" w:bottom="1440" w:left="1440" w:header="708" w:footer="708" w:gutter="0"/>
+      <w:pgMar w:top="1440" w:right="1080" w:bottom="1440" w:left="1080" w:header="708" w:footer="708" w:gutter="0"/>
       <w:cols w:space="708"/>
       <w:docGrid w:linePitch="360"/>
     </w:sectPr>

</xml_diff>

<commit_message>
Formatted paper, finished code
</commit_message>
<xml_diff>
--- a/loop_paper.docx
+++ b/loop_paper.docx
@@ -33,7 +33,15 @@
       </w:r>
     </w:p>
     <w:p>
-      <w:r>
+      <w:pPr>
+        <w:rPr>
+          <w:b/>
+        </w:rPr>
+      </w:pPr>
+      <w:r>
+        <w:rPr>
+          <w:b/>
+        </w:rPr>
         <w:t>References</w:t>
       </w:r>
     </w:p>

</xml_diff>